<commit_message>
Update Section 5 - Limits on using Our intelectual property
</commit_message>
<xml_diff>
--- a/src/views/legal/Terms and Conditions - CodeWe.docx
+++ b/src/views/legal/Terms and Conditions - CodeWe.docx
@@ -2760,14 +2760,27 @@
             <w:rStyle w:val="Hyperlink"/>
             <w:lang w:val="en-GB"/>
           </w:rPr>
-          <w:t>https://github.com/allEyezOnCode/CodeWe/blob/master/LICENCE.md</w:t>
+          <w:t>https://codewe.org/legal/</w:t>
+        </w:r>
+        <w:r>
+          <w:rPr>
+            <w:rStyle w:val="Hyperlink"/>
+            <w:lang w:val="en-GB"/>
+          </w:rPr>
+          <w:t>license</w:t>
         </w:r>
       </w:hyperlink>
       <w:r>
         <w:rPr>
           <w:lang w:val="en-GB"/>
         </w:rPr>
-        <w:t xml:space="preserve">. You are free to obtain a copy of this project. </w:t>
+        <w:t>.</w:t>
+      </w:r>
+      <w:r>
+        <w:rPr>
+          <w:lang w:val="en-GB"/>
+        </w:rPr>
+        <w:t xml:space="preserve"> You are free to obtain a copy of this project. </w:t>
       </w:r>
       <w:r>
         <w:rPr>
@@ -2804,6 +2817,19 @@
           <w:lang w:val="en-GB"/>
         </w:rPr>
         <w:t xml:space="preserve"> no longer apply and We cannot be held responsible for any actions when using this copy.</w:t>
+      </w:r>
+    </w:p>
+    <w:p>
+      <w:pPr>
+        <w:rPr>
+          <w:lang w:val="en-GB"/>
+        </w:rPr>
+      </w:pPr>
+      <w:r>
+        <w:rPr>
+          <w:lang w:val="en-GB"/>
+        </w:rPr>
+        <w:t>Copying the project SHALL NOT grant You any copyrights over it.</w:t>
       </w:r>
     </w:p>
     <w:p>
@@ -3347,23 +3373,6 @@
           <w:lang w:val="en-GB"/>
         </w:rPr>
         <w:t>Other.</w:t>
-      </w:r>
-    </w:p>
-    <w:p>
-      <w:pPr>
-        <w:rPr>
-          <w:rFonts w:asciiTheme="majorHAnsi" w:eastAsiaTheme="majorEastAsia" w:hAnsiTheme="majorHAnsi" w:cstheme="majorBidi"/>
-          <w:color w:val="2F5496" w:themeColor="accent1" w:themeShade="BF"/>
-          <w:sz w:val="32"/>
-          <w:szCs w:val="32"/>
-          <w:lang w:val="en-GB"/>
-        </w:rPr>
-      </w:pPr>
-      <w:r>
-        <w:rPr>
-          <w:lang w:val="en-GB"/>
-        </w:rPr>
-        <w:br w:type="page"/>
       </w:r>
     </w:p>
     <w:p>
@@ -8705,6 +8714,7 @@
     <w:rsid w:val="00662782"/>
     <w:rsid w:val="00687A78"/>
     <w:rsid w:val="00770B40"/>
+    <w:rsid w:val="008E0A91"/>
     <w:rsid w:val="008F6A89"/>
     <w:rsid w:val="00C33E65"/>
   </w:rsids>

</xml_diff>